<commit_message>
Further work with soldier on patrol. FOV tweaked, path tweaked, erased all tabs for four spaces because python is a pedantic little shit.
</commit_message>
<xml_diff>
--- a/15 - Spike - Soldier on Patrol/Spike Report - Task 15 - Soldier on Patrol.docx
+++ b/15 - Spike - Soldier on Patrol/Spike Report - Task 15 - Soldier on Patrol.docx
@@ -143,66 +143,90 @@
       <w:r>
         <w:t>Technologies, Tools, and Resources Used</w:t>
       </w:r>
+    </w:p>
+    <w:p>
+      <w:pPr>
+        <w:pStyle w:val="ListParagraph"/>
+        <w:numPr>
+          <w:ilvl w:val="0"/>
+          <w:numId w:val="1"/>
+        </w:numPr>
+      </w:pPr>
+      <w:proofErr w:type="spellStart"/>
+      <w:r>
+        <w:t>SublimeText</w:t>
+      </w:r>
+      <w:proofErr w:type="spellEnd"/>
+      <w:r>
+        <w:t xml:space="preserve"> (for editing</w:t>
+      </w:r>
+      <w:r>
+        <w:t>, executing and testing the code</w:t>
+      </w:r>
+      <w:r>
+        <w:t>)</w:t>
+      </w:r>
+    </w:p>
+    <w:p>
+      <w:pPr>
+        <w:pStyle w:val="ListParagraph"/>
+        <w:numPr>
+          <w:ilvl w:val="0"/>
+          <w:numId w:val="1"/>
+        </w:numPr>
+      </w:pPr>
+      <w:r>
+        <w:t>Learning materials on Canvas (for instructions and sample code)</w:t>
+      </w:r>
+    </w:p>
+    <w:p>
+      <w:pPr>
+        <w:pStyle w:val="Heading1"/>
+      </w:pPr>
+      <w:r>
+        <w:t>Tasks Undertaken</w:t>
+      </w:r>
+    </w:p>
+    <w:p>
+      <w:pPr>
+        <w:pStyle w:val="ListParagraph"/>
+        <w:numPr>
+          <w:ilvl w:val="0"/>
+          <w:numId w:val="1"/>
+        </w:numPr>
+      </w:pPr>
+      <w:r>
+        <w:t>Copied project from Task 14: Agent Marksmanship folder to Task 15: Soldier on Patrol folder. Stripped spike report down to what’s needed for this task.</w:t>
+      </w:r>
+      <w:r>
+        <w:t xml:space="preserve"> Tweaked base code to separate out weapon and agent types from mode and sub mode, to allow more flexibility with states during this task.</w:t>
+      </w:r>
+    </w:p>
+    <w:p>
+      <w:pPr>
+        <w:pStyle w:val="ListParagraph"/>
+        <w:numPr>
+          <w:ilvl w:val="0"/>
+          <w:numId w:val="1"/>
+        </w:numPr>
+      </w:pPr>
+      <w:r>
+        <w:t>Set up a pre-set patrol path and changed the soldier and target’s starting positions to be the first point in the path and the centre of the simulation space respectively.</w:t>
+      </w:r>
+    </w:p>
+    <w:p>
+      <w:pPr>
+        <w:pStyle w:val="ListParagraph"/>
+        <w:numPr>
+          <w:ilvl w:val="0"/>
+          <w:numId w:val="1"/>
+        </w:numPr>
+      </w:pPr>
+      <w:r>
+        <w:t>Altered soldier agent to expand its field of view and remove gaps in  said field of view.</w:t>
+      </w:r>
       <w:bookmarkStart w:id="0" w:name="_GoBack"/>
       <w:bookmarkEnd w:id="0"/>
-    </w:p>
-    <w:p>
-      <w:pPr>
-        <w:pStyle w:val="ListParagraph"/>
-        <w:numPr>
-          <w:ilvl w:val="0"/>
-          <w:numId w:val="1"/>
-        </w:numPr>
-      </w:pPr>
-      <w:proofErr w:type="spellStart"/>
-      <w:r>
-        <w:t>SublimeText</w:t>
-      </w:r>
-      <w:proofErr w:type="spellEnd"/>
-      <w:r>
-        <w:t xml:space="preserve"> (for editing</w:t>
-      </w:r>
-      <w:r>
-        <w:t>, executing and testing the code</w:t>
-      </w:r>
-      <w:r>
-        <w:t>)</w:t>
-      </w:r>
-    </w:p>
-    <w:p>
-      <w:pPr>
-        <w:pStyle w:val="ListParagraph"/>
-        <w:numPr>
-          <w:ilvl w:val="0"/>
-          <w:numId w:val="1"/>
-        </w:numPr>
-      </w:pPr>
-      <w:r>
-        <w:t>Learning materials on Canvas (for instructions and sample code)</w:t>
-      </w:r>
-    </w:p>
-    <w:p>
-      <w:pPr>
-        <w:pStyle w:val="Heading1"/>
-      </w:pPr>
-      <w:r>
-        <w:t>Tasks Undertaken</w:t>
-      </w:r>
-    </w:p>
-    <w:p>
-      <w:pPr>
-        <w:pStyle w:val="ListParagraph"/>
-        <w:numPr>
-          <w:ilvl w:val="0"/>
-          <w:numId w:val="1"/>
-        </w:numPr>
-      </w:pPr>
-      <w:r>
-        <w:t>Copied project from Task 14: Agent Marksmanship folder to Task 15: Soldier on Patrol folder. Stripped spike report down to what’s needed for this task.</w:t>
-      </w:r>
-      <w:r>
-        <w:t xml:space="preserve"> Tweaked base code to separate out weapon and agent types from mode and sub mode, to allow more flexibility with states during this task.</w:t>
-      </w:r>
     </w:p>
     <w:p>
       <w:pPr>
@@ -1567,7 +1591,7 @@
 </file>
 
 <file path=customXml/itemProps1.xml><?xml version="1.0" encoding="utf-8"?>
-<ds:datastoreItem xmlns:ds="http://schemas.openxmlformats.org/officeDocument/2006/customXml" ds:itemID="{152F5E6B-0C20-48E9-918E-4865B01B1CAB}">
+<ds:datastoreItem xmlns:ds="http://schemas.openxmlformats.org/officeDocument/2006/customXml" ds:itemID="{F7A364BF-6D74-42BE-B1E3-31239DEABE67}">
   <ds:schemaRefs>
     <ds:schemaRef ds:uri="http://schemas.openxmlformats.org/officeDocument/2006/bibliography"/>
   </ds:schemaRefs>

</xml_diff>

<commit_message>
Finished soldier on patrol task, moving on to the next task.
</commit_message>
<xml_diff>
--- a/15 - Spike - Soldier on Patrol/Spike Report - Task 15 - Soldier on Patrol.docx
+++ b/15 - Spike - Soldier on Patrol/Spike Report - Task 15 - Soldier on Patrol.docx
@@ -97,7 +97,13 @@
         </w:numPr>
       </w:pPr>
       <w:r>
-        <w:t>The “patrol” mode must control low-level states so the agent will visit waypoints along a path.</w:t>
+        <w:t>The “patrol” mode must control low-level states so the agent will visit way</w:t>
+      </w:r>
+      <w:r>
+        <w:softHyphen/>
+      </w:r>
+      <w:r>
+        <w:t>points along a path.</w:t>
       </w:r>
     </w:p>
     <w:p>
@@ -133,7 +139,19 @@
         </w:numPr>
       </w:pPr>
       <w:r>
-        <w:t>With the soldier attacking enemies, a basic health/attack model is needed.</w:t>
+        <w:t>With the soldier attacking enemies, a basic health</w:t>
+      </w:r>
+      <w:r>
+        <w:t xml:space="preserve"> </w:t>
+      </w:r>
+      <w:r>
+        <w:t>/</w:t>
+      </w:r>
+      <w:r>
+        <w:t xml:space="preserve"> </w:t>
+      </w:r>
+      <w:r>
+        <w:t>attack model is needed.</w:t>
       </w:r>
     </w:p>
     <w:p>
@@ -196,10 +214,64 @@
         </w:numPr>
       </w:pPr>
       <w:r>
-        <w:t>Copied project from Task 14: Agent Marksmanship folder to Task 15: Soldier on Patrol folder. Stripped spike report down to what’s needed for this task.</w:t>
-      </w:r>
-      <w:r>
-        <w:t xml:space="preserve"> Tweaked base code to separate out weapon and agent types from mode and sub mode, to allow more flexibility with states during this task.</w:t>
+        <w:t>I started by copying the</w:t>
+      </w:r>
+      <w:r>
+        <w:t xml:space="preserve"> project from Task 14: Agent Marksmanship folder to Task 15: Soldier on Patrol folder. </w:t>
+      </w:r>
+      <w:r>
+        <w:t>I s</w:t>
+      </w:r>
+      <w:r>
+        <w:t xml:space="preserve">tripped </w:t>
+      </w:r>
+      <w:r>
+        <w:t xml:space="preserve">the </w:t>
+      </w:r>
+      <w:r>
+        <w:t>spike report down to what</w:t>
+      </w:r>
+      <w:r>
+        <w:t xml:space="preserve"> was</w:t>
+      </w:r>
+      <w:r>
+        <w:t xml:space="preserve"> needed for this task</w:t>
+      </w:r>
+      <w:r>
+        <w:t>, and t</w:t>
+      </w:r>
+      <w:r>
+        <w:t>weaked</w:t>
+      </w:r>
+      <w:r>
+        <w:t xml:space="preserve"> the</w:t>
+      </w:r>
+      <w:r>
+        <w:t xml:space="preserve"> base code to separate out weapon and agent types from </w:t>
+      </w:r>
+      <w:r>
+        <w:t xml:space="preserve">agents’ </w:t>
+      </w:r>
+      <w:r>
+        <w:t>mode</w:t>
+      </w:r>
+      <w:r>
+        <w:t>s</w:t>
+      </w:r>
+      <w:r>
+        <w:t xml:space="preserve"> and sub mode</w:t>
+      </w:r>
+      <w:r>
+        <w:t>s</w:t>
+      </w:r>
+      <w:r>
+        <w:t>,</w:t>
+      </w:r>
+      <w:r>
+        <w:t xml:space="preserve"> to</w:t>
+      </w:r>
+      <w:r>
+        <w:t xml:space="preserve"> allow more flexibility with states during this task.</w:t>
       </w:r>
     </w:p>
     <w:p>
@@ -211,7 +283,22 @@
         </w:numPr>
       </w:pPr>
       <w:r>
-        <w:t>Set up a pre-set patrol path and changed the soldier and target’s starting positions to be the first point in the path and the centre of the simulation space respectively.</w:t>
+        <w:t>I s</w:t>
+      </w:r>
+      <w:r>
+        <w:t xml:space="preserve">et up a pre-set patrol path </w:t>
+      </w:r>
+      <w:r>
+        <w:t xml:space="preserve">for the soldier, </w:t>
+      </w:r>
+      <w:r>
+        <w:t xml:space="preserve">and changed </w:t>
+      </w:r>
+      <w:r>
+        <w:t>its</w:t>
+      </w:r>
+      <w:r>
+        <w:t xml:space="preserve"> and target’s starting positions to be the first point in the path and the centre of the simulation space respectively.</w:t>
       </w:r>
     </w:p>
     <w:p>
@@ -223,17 +310,34 @@
         </w:numPr>
       </w:pPr>
       <w:r>
-        <w:t>Altered soldier agent to expand its field of view and remove gaps in  said field of view.</w:t>
-      </w:r>
-      <w:bookmarkStart w:id="0" w:name="_GoBack"/>
-      <w:bookmarkEnd w:id="0"/>
-    </w:p>
-    <w:p>
-      <w:pPr>
-        <w:pStyle w:val="Heading1"/>
-      </w:pPr>
-      <w:r>
-        <w:t>Instructions for Operating the Code</w:t>
+        <w:t>I updated the</w:t>
+      </w:r>
+      <w:r>
+        <w:t xml:space="preserve"> soldier agent</w:t>
+      </w:r>
+      <w:r>
+        <w:t xml:space="preserve"> to expand its field of view and remove gaps in said field of view</w:t>
+      </w:r>
+      <w:r>
+        <w:t>, and re</w:t>
+      </w:r>
+      <w:r>
+        <w:t>-wrote the decision logic for how each agent moves</w:t>
+      </w:r>
+      <w:r>
+        <w:t xml:space="preserve"> to fit the current scenario and to make states clearer in a way that can be </w:t>
+      </w:r>
+      <w:r>
+        <w:t>displayed</w:t>
+      </w:r>
+      <w:r>
+        <w:t xml:space="preserve"> by the simulation</w:t>
+      </w:r>
+      <w:r>
+        <w:t>’s</w:t>
+      </w:r>
+      <w:r>
+        <w:t xml:space="preserve"> UI.</w:t>
       </w:r>
     </w:p>
     <w:p>
@@ -245,7 +349,40 @@
         </w:numPr>
       </w:pPr>
       <w:r>
-        <w:t>A: toggle the display of agents’ obstacle avoidance range if it would otherwise not be displayed.</w:t>
+        <w:t>I s</w:t>
+      </w:r>
+      <w:r>
+        <w:t xml:space="preserve">eparated </w:t>
+      </w:r>
+      <w:r>
+        <w:t>the code</w:t>
+      </w:r>
+      <w:r>
+        <w:t xml:space="preserve"> for deciding where to shoot and actually firing the shot into separate methods so that the soldier could display more appropriate states</w:t>
+      </w:r>
+      <w:r>
+        <w:t>, and then modified</w:t>
+      </w:r>
+      <w:r>
+        <w:t xml:space="preserve"> projec</w:t>
+      </w:r>
+      <w:r>
+        <w:softHyphen/>
+      </w:r>
+      <w:r>
+        <w:t>tiles to deal damage to agents</w:t>
+      </w:r>
+      <w:r>
+        <w:t>. This also involved implementing damaging projectiles, the death of agents when they reached 0 HP,</w:t>
+      </w:r>
+      <w:r>
+        <w:t xml:space="preserve"> and respawning </w:t>
+      </w:r>
+      <w:r>
+        <w:t>them according to keyboard input</w:t>
+      </w:r>
+      <w:r>
+        <w:t>.</w:t>
       </w:r>
     </w:p>
     <w:p>
@@ -257,19 +394,48 @@
         </w:numPr>
       </w:pPr>
       <w:r>
-        <w:t xml:space="preserve">B: </w:t>
-      </w:r>
-      <w:r>
-        <w:t>t</w:t>
-      </w:r>
-      <w:r>
-        <w:t>oggle walls</w:t>
-      </w:r>
-      <w:r>
-        <w:t xml:space="preserve"> (i.e. boundaries of the simulation space)</w:t>
-      </w:r>
-      <w:r>
-        <w:t xml:space="preserve"> on and off</w:t>
+        <w:t>Lastly, I t</w:t>
+      </w:r>
+      <w:r>
+        <w:t xml:space="preserve">weaked the </w:t>
+      </w:r>
+      <w:r>
+        <w:t xml:space="preserve">soldier’s update method </w:t>
+      </w:r>
+      <w:r>
+        <w:t xml:space="preserve">to include not just a cooldown between shots, but a magazine size, </w:t>
+      </w:r>
+      <w:r>
+        <w:t xml:space="preserve">a </w:t>
+      </w:r>
+      <w:r>
+        <w:t>rounds</w:t>
+      </w:r>
+      <w:r>
+        <w:t>-</w:t>
+      </w:r>
+      <w:r>
+        <w:t>left</w:t>
+      </w:r>
+      <w:r>
+        <w:t>-</w:t>
+      </w:r>
+      <w:r>
+        <w:t>in</w:t>
+      </w:r>
+      <w:r>
+        <w:t>-</w:t>
+      </w:r>
+      <w:r>
+        <w:t>magazine count, and a reload time when the magazine runs out.</w:t>
+      </w:r>
+    </w:p>
+    <w:p>
+      <w:pPr>
+        <w:pStyle w:val="Heading1"/>
+      </w:pPr>
+      <w:r>
+        <w:t>Instructions for Operating the Code</w:t>
       </w:r>
     </w:p>
     <w:p>
@@ -281,7 +447,13 @@
         </w:numPr>
       </w:pPr>
       <w:r>
-        <w:t>I: toggle the display of agents’ force, velocity and net desired change in position.</w:t>
+        <w:t xml:space="preserve">A: toggle the display of agents’ </w:t>
+      </w:r>
+      <w:r>
+        <w:t>collision</w:t>
+      </w:r>
+      <w:r>
+        <w:t xml:space="preserve"> avoidance range.</w:t>
       </w:r>
     </w:p>
     <w:p>
@@ -293,19 +465,7 @@
         </w:numPr>
       </w:pPr>
       <w:r>
-        <w:t>N</w:t>
-      </w:r>
-      <w:r>
-        <w:t xml:space="preserve">: </w:t>
-      </w:r>
-      <w:r>
-        <w:t>create a new obstacle</w:t>
-      </w:r>
-      <w:r>
-        <w:t xml:space="preserve"> in a random but valid position</w:t>
-      </w:r>
-      <w:r>
-        <w:t>.</w:t>
+        <w:t>I: toggle the display of agents’ force, velocity and net desired change in position.</w:t>
       </w:r>
       <w:r>
         <w:t xml:space="preserve"> </w:t>
@@ -320,7 +480,7 @@
         </w:numPr>
       </w:pPr>
       <w:r>
-        <w:t>O: toggle obstacles and hiding spots on and off.</w:t>
+        <w:t>P: pause or un-pause the game.</w:t>
       </w:r>
     </w:p>
     <w:p>
@@ -332,7 +492,7 @@
         </w:numPr>
       </w:pPr>
       <w:r>
-        <w:t>P: pause or un-pause the game.</w:t>
+        <w:t>S: re-spawn a dead soldier.</w:t>
       </w:r>
     </w:p>
     <w:p>
@@ -344,13 +504,10 @@
         </w:numPr>
       </w:pPr>
       <w:r>
-        <w:t>R:</w:t>
-      </w:r>
-      <w:r>
-        <w:t xml:space="preserve"> </w:t>
-      </w:r>
-      <w:r>
-        <w:t>reposition all obstacles in random but valid positions. Obstacles are automatically repositioned when the window changes size.</w:t>
+        <w:t xml:space="preserve">T: </w:t>
+      </w:r>
+      <w:r>
+        <w:t>re-spawn a dead target.</w:t>
       </w:r>
     </w:p>
     <w:p>
@@ -362,13 +519,13 @@
         </w:numPr>
       </w:pPr>
       <w:r>
-        <w:t xml:space="preserve">T: </w:t>
-      </w:r>
-      <w:r>
-        <w:t>s</w:t>
-      </w:r>
-      <w:r>
-        <w:t>croll through target movement types (stationary, moving between two points, evading).</w:t>
+        <w:t xml:space="preserve">W: scroll through </w:t>
+      </w:r>
+      <w:r>
+        <w:t>soldier</w:t>
+      </w:r>
+      <w:r>
+        <w:t xml:space="preserve"> weapons.</w:t>
       </w:r>
     </w:p>
     <w:p>
@@ -380,7 +537,1505 @@
         </w:numPr>
       </w:pPr>
       <w:r>
-        <w:t>W: scroll through shooter weapons.</w:t>
+        <w:t xml:space="preserve">Escape: exit the </w:t>
+      </w:r>
+      <w:r>
+        <w:t>simulation</w:t>
+      </w:r>
+      <w:r>
+        <w:t>.</w:t>
+      </w:r>
+      <w:r>
+        <w:t xml:space="preserve"> </w:t>
+      </w:r>
+      <w:r>
+        <w:br w:type="page"/>
+      </w:r>
+    </w:p>
+    <w:p>
+      <w:pPr>
+        <w:pStyle w:val="Heading1"/>
+      </w:pPr>
+      <w:r>
+        <w:rPr>
+          <w:noProof/>
+        </w:rPr>
+        <w:lastRenderedPageBreak/>
+        <mc:AlternateContent>
+          <mc:Choice Requires="wps">
+            <w:drawing>
+              <wp:anchor distT="0" distB="0" distL="114300" distR="114300" simplePos="0" relativeHeight="251673600" behindDoc="1" locked="0" layoutInCell="1" allowOverlap="1" wp14:anchorId="61663ABB" wp14:editId="60E4B3DB">
+                <wp:simplePos x="0" y="0"/>
+                <wp:positionH relativeFrom="column">
+                  <wp:posOffset>-57150</wp:posOffset>
+                </wp:positionH>
+                <wp:positionV relativeFrom="paragraph">
+                  <wp:posOffset>6688455</wp:posOffset>
+                </wp:positionV>
+                <wp:extent cx="5731510" cy="635"/>
+                <wp:effectExtent l="0" t="0" r="0" b="0"/>
+                <wp:wrapTight wrapText="bothSides">
+                  <wp:wrapPolygon edited="0">
+                    <wp:start x="0" y="0"/>
+                    <wp:lineTo x="0" y="21600"/>
+                    <wp:lineTo x="21600" y="21600"/>
+                    <wp:lineTo x="21600" y="0"/>
+                  </wp:wrapPolygon>
+                </wp:wrapTight>
+                <wp:docPr id="8" name="Text Box 8"/>
+                <wp:cNvGraphicFramePr/>
+                <a:graphic xmlns:a="http://schemas.openxmlformats.org/drawingml/2006/main">
+                  <a:graphicData uri="http://schemas.microsoft.com/office/word/2010/wordprocessingShape">
+                    <wps:wsp>
+                      <wps:cNvSpPr txBox="1"/>
+                      <wps:spPr>
+                        <a:xfrm>
+                          <a:off x="0" y="0"/>
+                          <a:ext cx="5731510" cy="635"/>
+                        </a:xfrm>
+                        <a:prstGeom prst="rect">
+                          <a:avLst/>
+                        </a:prstGeom>
+                        <a:solidFill>
+                          <a:prstClr val="white"/>
+                        </a:solidFill>
+                        <a:ln>
+                          <a:noFill/>
+                        </a:ln>
+                      </wps:spPr>
+                      <wps:txbx>
+                        <w:txbxContent>
+                          <w:p>
+                            <w:pPr>
+                              <w:pStyle w:val="Caption"/>
+                              <w:rPr>
+                                <w:noProof/>
+                              </w:rPr>
+                            </w:pPr>
+                            <w:r>
+                              <w:t xml:space="preserve">Figure </w:t>
+                            </w:r>
+                            <w:fldSimple w:instr=" SEQ Figure \* ARABIC ">
+                              <w:r>
+                                <w:rPr>
+                                  <w:noProof/>
+                                </w:rPr>
+                                <w:t>1</w:t>
+                              </w:r>
+                            </w:fldSimple>
+                            <w:r>
+                              <w:t>: the method for switching over to the next weapon, and changing all the weapon’s values to match the selected weapon.</w:t>
+                            </w:r>
+                          </w:p>
+                        </w:txbxContent>
+                      </wps:txbx>
+                      <wps:bodyPr rot="0" spcFirstLastPara="0" vertOverflow="overflow" horzOverflow="overflow" vert="horz" wrap="square" lIns="0" tIns="0" rIns="0" bIns="0" numCol="1" spcCol="0" rtlCol="0" fromWordArt="0" anchor="t" anchorCtr="0" forceAA="0" compatLnSpc="1">
+                        <a:prstTxWarp prst="textNoShape">
+                          <a:avLst/>
+                        </a:prstTxWarp>
+                        <a:spAutoFit/>
+                      </wps:bodyPr>
+                    </wps:wsp>
+                  </a:graphicData>
+                </a:graphic>
+              </wp:anchor>
+            </w:drawing>
+          </mc:Choice>
+          <mc:Fallback>
+            <w:pict>
+              <v:shapetype w14:anchorId="61663ABB" id="_x0000_t202" coordsize="21600,21600" o:spt="202" path="m,l,21600r21600,l21600,xe">
+                <v:stroke joinstyle="miter"/>
+                <v:path gradientshapeok="t" o:connecttype="rect"/>
+              </v:shapetype>
+              <v:shape id="Text Box 8" o:spid="_x0000_s1026" type="#_x0000_t202" style="position:absolute;left:0;text-align:left;margin-left:-4.5pt;margin-top:526.65pt;width:451.3pt;height:.05pt;z-index:-251642880;visibility:visible;mso-wrap-style:square;mso-wrap-distance-left:9pt;mso-wrap-distance-top:0;mso-wrap-distance-right:9pt;mso-wrap-distance-bottom:0;mso-position-horizontal:absolute;mso-position-horizontal-relative:text;mso-position-vertical:absolute;mso-position-vertical-relative:text;v-text-anchor:top" o:gfxdata="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" stroked="f">
+                <v:textbox style="mso-fit-shape-to-text:t" inset="0,0,0,0">
+                  <w:txbxContent>
+                    <w:p>
+                      <w:pPr>
+                        <w:pStyle w:val="Caption"/>
+                        <w:rPr>
+                          <w:noProof/>
+                        </w:rPr>
+                      </w:pPr>
+                      <w:r>
+                        <w:t xml:space="preserve">Figure </w:t>
+                      </w:r>
+                      <w:fldSimple w:instr=" SEQ Figure \* ARABIC ">
+                        <w:r>
+                          <w:rPr>
+                            <w:noProof/>
+                          </w:rPr>
+                          <w:t>1</w:t>
+                        </w:r>
+                      </w:fldSimple>
+                      <w:r>
+                        <w:t>: the method for switching over to the next weapon, and changing all the weapon’s values to match the selected weapon.</w:t>
+                      </w:r>
+                    </w:p>
+                  </w:txbxContent>
+                </v:textbox>
+                <w10:wrap type="tight"/>
+              </v:shape>
+            </w:pict>
+          </mc:Fallback>
+        </mc:AlternateContent>
+      </w:r>
+      <w:r>
+        <w:rPr>
+          <w:noProof/>
+        </w:rPr>
+        <w:drawing>
+          <wp:anchor distT="0" distB="0" distL="114300" distR="114300" simplePos="0" relativeHeight="251671552" behindDoc="0" locked="0" layoutInCell="1" allowOverlap="1" wp14:anchorId="1A4DB15B" wp14:editId="015617DF">
+            <wp:simplePos x="0" y="0"/>
+            <wp:positionH relativeFrom="column">
+              <wp:posOffset>-57150</wp:posOffset>
+            </wp:positionH>
+            <wp:positionV relativeFrom="paragraph">
+              <wp:posOffset>264160</wp:posOffset>
+            </wp:positionV>
+            <wp:extent cx="5731510" cy="6367145"/>
+            <wp:effectExtent l="0" t="0" r="2540" b="0"/>
+            <wp:wrapTight wrapText="bothSides">
+              <wp:wrapPolygon edited="0">
+                <wp:start x="0" y="0"/>
+                <wp:lineTo x="0" y="21520"/>
+                <wp:lineTo x="21538" y="21520"/>
+                <wp:lineTo x="21538" y="0"/>
+                <wp:lineTo x="0" y="0"/>
+              </wp:wrapPolygon>
+            </wp:wrapTight>
+            <wp:docPr id="7" name="Picture 7"/>
+            <wp:cNvGraphicFramePr>
+              <a:graphicFrameLocks xmlns:a="http://schemas.openxmlformats.org/drawingml/2006/main" noChangeAspect="1"/>
+            </wp:cNvGraphicFramePr>
+            <a:graphic xmlns:a="http://schemas.openxmlformats.org/drawingml/2006/main">
+              <a:graphicData uri="http://schemas.openxmlformats.org/drawingml/2006/picture">
+                <pic:pic xmlns:pic="http://schemas.openxmlformats.org/drawingml/2006/picture">
+                  <pic:nvPicPr>
+                    <pic:cNvPr id="1" name=""/>
+                    <pic:cNvPicPr/>
+                  </pic:nvPicPr>
+                  <pic:blipFill>
+                    <a:blip r:embed="rId6"/>
+                    <a:stretch>
+                      <a:fillRect/>
+                    </a:stretch>
+                  </pic:blipFill>
+                  <pic:spPr>
+                    <a:xfrm>
+                      <a:off x="0" y="0"/>
+                      <a:ext cx="5731510" cy="6367145"/>
+                    </a:xfrm>
+                    <a:prstGeom prst="rect">
+                      <a:avLst/>
+                    </a:prstGeom>
+                  </pic:spPr>
+                </pic:pic>
+              </a:graphicData>
+            </a:graphic>
+          </wp:anchor>
+        </w:drawing>
+      </w:r>
+      <w:r>
+        <w:rPr>
+          <w:noProof/>
+        </w:rPr>
+        <w:t xml:space="preserve"> </w:t>
+      </w:r>
+      <w:r>
+        <w:t>Code Snippets</w:t>
+      </w:r>
+    </w:p>
+    <w:p>
+      <w:pPr>
+        <w:rPr>
+          <w:noProof/>
+        </w:rPr>
+      </w:pPr>
+      <w:r>
+        <w:rPr>
+          <w:noProof/>
+        </w:rPr>
+        <w:t xml:space="preserve">   </w:t>
+      </w:r>
+    </w:p>
+    <w:p>
+      <w:pPr>
+        <w:rPr>
+          <w:noProof/>
+        </w:rPr>
+      </w:pPr>
+      <w:r>
+        <w:rPr>
+          <w:noProof/>
+        </w:rPr>
+        <w:br w:type="page"/>
+      </w:r>
+    </w:p>
+    <w:p>
+      <w:r>
+        <w:rPr>
+          <w:noProof/>
+        </w:rPr>
+        <w:lastRenderedPageBreak/>
+        <mc:AlternateContent>
+          <mc:Choice Requires="wps">
+            <w:drawing>
+              <wp:anchor distT="0" distB="0" distL="114300" distR="114300" simplePos="0" relativeHeight="251675648" behindDoc="1" locked="0" layoutInCell="1" allowOverlap="1" wp14:anchorId="7814191C" wp14:editId="3E063620">
+                <wp:simplePos x="0" y="0"/>
+                <wp:positionH relativeFrom="column">
+                  <wp:posOffset>-180975</wp:posOffset>
+                </wp:positionH>
+                <wp:positionV relativeFrom="paragraph">
+                  <wp:posOffset>3874770</wp:posOffset>
+                </wp:positionV>
+                <wp:extent cx="6057900" cy="635"/>
+                <wp:effectExtent l="0" t="0" r="0" b="0"/>
+                <wp:wrapTight wrapText="bothSides">
+                  <wp:wrapPolygon edited="0">
+                    <wp:start x="0" y="0"/>
+                    <wp:lineTo x="0" y="21600"/>
+                    <wp:lineTo x="21600" y="21600"/>
+                    <wp:lineTo x="21600" y="0"/>
+                  </wp:wrapPolygon>
+                </wp:wrapTight>
+                <wp:docPr id="9" name="Text Box 9"/>
+                <wp:cNvGraphicFramePr/>
+                <a:graphic xmlns:a="http://schemas.openxmlformats.org/drawingml/2006/main">
+                  <a:graphicData uri="http://schemas.microsoft.com/office/word/2010/wordprocessingShape">
+                    <wps:wsp>
+                      <wps:cNvSpPr txBox="1"/>
+                      <wps:spPr>
+                        <a:xfrm>
+                          <a:off x="0" y="0"/>
+                          <a:ext cx="6057900" cy="635"/>
+                        </a:xfrm>
+                        <a:prstGeom prst="rect">
+                          <a:avLst/>
+                        </a:prstGeom>
+                        <a:solidFill>
+                          <a:prstClr val="white"/>
+                        </a:solidFill>
+                        <a:ln>
+                          <a:noFill/>
+                        </a:ln>
+                      </wps:spPr>
+                      <wps:txbx>
+                        <w:txbxContent>
+                          <w:p>
+                            <w:pPr>
+                              <w:pStyle w:val="Caption"/>
+                              <w:rPr>
+                                <w:noProof/>
+                              </w:rPr>
+                            </w:pPr>
+                            <w:r>
+                              <w:t xml:space="preserve">Figure </w:t>
+                            </w:r>
+                            <w:fldSimple w:instr=" SEQ Figure \* ARABIC ">
+                              <w:r>
+                                <w:rPr>
+                                  <w:noProof/>
+                                </w:rPr>
+                                <w:t>2</w:t>
+                              </w:r>
+                            </w:fldSimple>
+                            <w:r>
+                              <w:t xml:space="preserve">: the custom update methods for the two agent types. Both </w:t>
+                            </w:r>
+                            <w:proofErr w:type="gramStart"/>
+                            <w:r>
+                              <w:t>feature</w:t>
+                            </w:r>
+                            <w:proofErr w:type="gramEnd"/>
+                            <w:r>
+                              <w:t xml:space="preserve"> clearly named movement and combat modes that are readily displayable on-screen.</w:t>
+                            </w:r>
+                          </w:p>
+                        </w:txbxContent>
+                      </wps:txbx>
+                      <wps:bodyPr rot="0" spcFirstLastPara="0" vertOverflow="overflow" horzOverflow="overflow" vert="horz" wrap="square" lIns="0" tIns="0" rIns="0" bIns="0" numCol="1" spcCol="0" rtlCol="0" fromWordArt="0" anchor="t" anchorCtr="0" forceAA="0" compatLnSpc="1">
+                        <a:prstTxWarp prst="textNoShape">
+                          <a:avLst/>
+                        </a:prstTxWarp>
+                        <a:spAutoFit/>
+                      </wps:bodyPr>
+                    </wps:wsp>
+                  </a:graphicData>
+                </a:graphic>
+              </wp:anchor>
+            </w:drawing>
+          </mc:Choice>
+          <mc:Fallback>
+            <w:pict>
+              <v:shape w14:anchorId="7814191C" id="Text Box 9" o:spid="_x0000_s1027" type="#_x0000_t202" style="position:absolute;left:0;text-align:left;margin-left:-14.25pt;margin-top:305.1pt;width:477pt;height:.05pt;z-index:-251640832;visibility:visible;mso-wrap-style:square;mso-wrap-distance-left:9pt;mso-wrap-distance-top:0;mso-wrap-distance-right:9pt;mso-wrap-distance-bottom:0;mso-position-horizontal:absolute;mso-position-horizontal-relative:text;mso-position-vertical:absolute;mso-position-vertical-relative:text;v-text-anchor:top" o:gfxdata="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" stroked="f">
+                <v:textbox style="mso-fit-shape-to-text:t" inset="0,0,0,0">
+                  <w:txbxContent>
+                    <w:p>
+                      <w:pPr>
+                        <w:pStyle w:val="Caption"/>
+                        <w:rPr>
+                          <w:noProof/>
+                        </w:rPr>
+                      </w:pPr>
+                      <w:r>
+                        <w:t xml:space="preserve">Figure </w:t>
+                      </w:r>
+                      <w:fldSimple w:instr=" SEQ Figure \* ARABIC ">
+                        <w:r>
+                          <w:rPr>
+                            <w:noProof/>
+                          </w:rPr>
+                          <w:t>2</w:t>
+                        </w:r>
+                      </w:fldSimple>
+                      <w:r>
+                        <w:t xml:space="preserve">: the custom update methods for the two agent types. Both </w:t>
+                      </w:r>
+                      <w:proofErr w:type="gramStart"/>
+                      <w:r>
+                        <w:t>feature</w:t>
+                      </w:r>
+                      <w:proofErr w:type="gramEnd"/>
+                      <w:r>
+                        <w:t xml:space="preserve"> clearly named movement and combat modes that are readily displayable on-screen.</w:t>
+                      </w:r>
+                    </w:p>
+                  </w:txbxContent>
+                </v:textbox>
+                <w10:wrap type="tight"/>
+              </v:shape>
+            </w:pict>
+          </mc:Fallback>
+        </mc:AlternateContent>
+      </w:r>
+      <w:r>
+        <w:rPr>
+          <w:noProof/>
+        </w:rPr>
+        <w:drawing>
+          <wp:anchor distT="0" distB="0" distL="114300" distR="114300" simplePos="0" relativeHeight="251667456" behindDoc="0" locked="0" layoutInCell="1" allowOverlap="1" wp14:anchorId="2EE528DD" wp14:editId="2B1A02C6">
+            <wp:simplePos x="0" y="0"/>
+            <wp:positionH relativeFrom="column">
+              <wp:posOffset>-180975</wp:posOffset>
+            </wp:positionH>
+            <wp:positionV relativeFrom="paragraph">
+              <wp:posOffset>0</wp:posOffset>
+            </wp:positionV>
+            <wp:extent cx="6057900" cy="3817620"/>
+            <wp:effectExtent l="0" t="0" r="0" b="0"/>
+            <wp:wrapTight wrapText="bothSides">
+              <wp:wrapPolygon edited="0">
+                <wp:start x="0" y="0"/>
+                <wp:lineTo x="0" y="21449"/>
+                <wp:lineTo x="21532" y="21449"/>
+                <wp:lineTo x="21532" y="0"/>
+                <wp:lineTo x="0" y="0"/>
+              </wp:wrapPolygon>
+            </wp:wrapTight>
+            <wp:docPr id="5" name="Picture 5"/>
+            <wp:cNvGraphicFramePr>
+              <a:graphicFrameLocks xmlns:a="http://schemas.openxmlformats.org/drawingml/2006/main" noChangeAspect="1"/>
+            </wp:cNvGraphicFramePr>
+            <a:graphic xmlns:a="http://schemas.openxmlformats.org/drawingml/2006/main">
+              <a:graphicData uri="http://schemas.openxmlformats.org/drawingml/2006/picture">
+                <pic:pic xmlns:pic="http://schemas.openxmlformats.org/drawingml/2006/picture">
+                  <pic:nvPicPr>
+                    <pic:cNvPr id="1" name=""/>
+                    <pic:cNvPicPr/>
+                  </pic:nvPicPr>
+                  <pic:blipFill>
+                    <a:blip r:embed="rId7"/>
+                    <a:stretch>
+                      <a:fillRect/>
+                    </a:stretch>
+                  </pic:blipFill>
+                  <pic:spPr>
+                    <a:xfrm>
+                      <a:off x="0" y="0"/>
+                      <a:ext cx="6057900" cy="3817620"/>
+                    </a:xfrm>
+                    <a:prstGeom prst="rect">
+                      <a:avLst/>
+                    </a:prstGeom>
+                  </pic:spPr>
+                </pic:pic>
+              </a:graphicData>
+            </a:graphic>
+            <wp14:sizeRelH relativeFrom="margin">
+              <wp14:pctWidth>0</wp14:pctWidth>
+            </wp14:sizeRelH>
+            <wp14:sizeRelV relativeFrom="margin">
+              <wp14:pctHeight>0</wp14:pctHeight>
+            </wp14:sizeRelV>
+          </wp:anchor>
+        </w:drawing>
+      </w:r>
+    </w:p>
+    <w:p>
+      <w:r>
+        <w:rPr>
+          <w:noProof/>
+        </w:rPr>
+        <mc:AlternateContent>
+          <mc:Choice Requires="wps">
+            <w:drawing>
+              <wp:anchor distT="0" distB="0" distL="114300" distR="114300" simplePos="0" relativeHeight="251677696" behindDoc="1" locked="0" layoutInCell="1" allowOverlap="1" wp14:anchorId="2CDFC3F7" wp14:editId="07C966A4">
+                <wp:simplePos x="0" y="0"/>
+                <wp:positionH relativeFrom="column">
+                  <wp:posOffset>676275</wp:posOffset>
+                </wp:positionH>
+                <wp:positionV relativeFrom="paragraph">
+                  <wp:posOffset>3376295</wp:posOffset>
+                </wp:positionV>
+                <wp:extent cx="4276725" cy="635"/>
+                <wp:effectExtent l="0" t="0" r="0" b="0"/>
+                <wp:wrapTight wrapText="bothSides">
+                  <wp:wrapPolygon edited="0">
+                    <wp:start x="0" y="0"/>
+                    <wp:lineTo x="0" y="21600"/>
+                    <wp:lineTo x="21600" y="21600"/>
+                    <wp:lineTo x="21600" y="0"/>
+                  </wp:wrapPolygon>
+                </wp:wrapTight>
+                <wp:docPr id="10" name="Text Box 10"/>
+                <wp:cNvGraphicFramePr/>
+                <a:graphic xmlns:a="http://schemas.openxmlformats.org/drawingml/2006/main">
+                  <a:graphicData uri="http://schemas.microsoft.com/office/word/2010/wordprocessingShape">
+                    <wps:wsp>
+                      <wps:cNvSpPr txBox="1"/>
+                      <wps:spPr>
+                        <a:xfrm>
+                          <a:off x="0" y="0"/>
+                          <a:ext cx="4276725" cy="635"/>
+                        </a:xfrm>
+                        <a:prstGeom prst="rect">
+                          <a:avLst/>
+                        </a:prstGeom>
+                        <a:solidFill>
+                          <a:prstClr val="white"/>
+                        </a:solidFill>
+                        <a:ln>
+                          <a:noFill/>
+                        </a:ln>
+                      </wps:spPr>
+                      <wps:txbx>
+                        <w:txbxContent>
+                          <w:p>
+                            <w:pPr>
+                              <w:pStyle w:val="Caption"/>
+                              <w:rPr>
+                                <w:noProof/>
+                              </w:rPr>
+                            </w:pPr>
+                            <w:r>
+                              <w:t xml:space="preserve">Figure </w:t>
+                            </w:r>
+                            <w:fldSimple w:instr=" SEQ Figure \* ARABIC ">
+                              <w:r>
+                                <w:rPr>
+                                  <w:noProof/>
+                                </w:rPr>
+                                <w:t>3</w:t>
+                              </w:r>
+                            </w:fldSimple>
+                            <w:r>
+                              <w:t>: the methods for calculating the agent’s movement based on agent type and current movement mode.</w:t>
+                            </w:r>
+                          </w:p>
+                        </w:txbxContent>
+                      </wps:txbx>
+                      <wps:bodyPr rot="0" spcFirstLastPara="0" vertOverflow="overflow" horzOverflow="overflow" vert="horz" wrap="square" lIns="0" tIns="0" rIns="0" bIns="0" numCol="1" spcCol="0" rtlCol="0" fromWordArt="0" anchor="t" anchorCtr="0" forceAA="0" compatLnSpc="1">
+                        <a:prstTxWarp prst="textNoShape">
+                          <a:avLst/>
+                        </a:prstTxWarp>
+                        <a:spAutoFit/>
+                      </wps:bodyPr>
+                    </wps:wsp>
+                  </a:graphicData>
+                </a:graphic>
+              </wp:anchor>
+            </w:drawing>
+          </mc:Choice>
+          <mc:Fallback>
+            <w:pict>
+              <v:shape w14:anchorId="2CDFC3F7" id="Text Box 10" o:spid="_x0000_s1028" type="#_x0000_t202" style="position:absolute;left:0;text-align:left;margin-left:53.25pt;margin-top:265.85pt;width:336.75pt;height:.05pt;z-index:-251638784;visibility:visible;mso-wrap-style:square;mso-wrap-distance-left:9pt;mso-wrap-distance-top:0;mso-wrap-distance-right:9pt;mso-wrap-distance-bottom:0;mso-position-horizontal:absolute;mso-position-horizontal-relative:text;mso-position-vertical:absolute;mso-position-vertical-relative:text;v-text-anchor:top" o:gfxdata="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" stroked="f">
+                <v:textbox style="mso-fit-shape-to-text:t" inset="0,0,0,0">
+                  <w:txbxContent>
+                    <w:p>
+                      <w:pPr>
+                        <w:pStyle w:val="Caption"/>
+                        <w:rPr>
+                          <w:noProof/>
+                        </w:rPr>
+                      </w:pPr>
+                      <w:r>
+                        <w:t xml:space="preserve">Figure </w:t>
+                      </w:r>
+                      <w:fldSimple w:instr=" SEQ Figure \* ARABIC ">
+                        <w:r>
+                          <w:rPr>
+                            <w:noProof/>
+                          </w:rPr>
+                          <w:t>3</w:t>
+                        </w:r>
+                      </w:fldSimple>
+                      <w:r>
+                        <w:t>: the methods for calculating the agent’s movement based on agent type and current movement mode.</w:t>
+                      </w:r>
+                    </w:p>
+                  </w:txbxContent>
+                </v:textbox>
+                <w10:wrap type="tight"/>
+              </v:shape>
+            </w:pict>
+          </mc:Fallback>
+        </mc:AlternateContent>
+      </w:r>
+      <w:r>
+        <w:rPr>
+          <w:noProof/>
+        </w:rPr>
+        <w:drawing>
+          <wp:anchor distT="0" distB="0" distL="114300" distR="114300" simplePos="0" relativeHeight="251669504" behindDoc="0" locked="0" layoutInCell="1" allowOverlap="1" wp14:anchorId="0D9AFB6F" wp14:editId="78C4126C">
+            <wp:simplePos x="0" y="0"/>
+            <wp:positionH relativeFrom="column">
+              <wp:posOffset>676275</wp:posOffset>
+            </wp:positionH>
+            <wp:positionV relativeFrom="paragraph">
+              <wp:posOffset>159385</wp:posOffset>
+            </wp:positionV>
+            <wp:extent cx="4276725" cy="3159760"/>
+            <wp:effectExtent l="0" t="0" r="9525" b="2540"/>
+            <wp:wrapTight wrapText="bothSides">
+              <wp:wrapPolygon edited="0">
+                <wp:start x="0" y="0"/>
+                <wp:lineTo x="0" y="21487"/>
+                <wp:lineTo x="21552" y="21487"/>
+                <wp:lineTo x="21552" y="0"/>
+                <wp:lineTo x="0" y="0"/>
+              </wp:wrapPolygon>
+            </wp:wrapTight>
+            <wp:docPr id="6" name="Picture 6"/>
+            <wp:cNvGraphicFramePr>
+              <a:graphicFrameLocks xmlns:a="http://schemas.openxmlformats.org/drawingml/2006/main" noChangeAspect="1"/>
+            </wp:cNvGraphicFramePr>
+            <a:graphic xmlns:a="http://schemas.openxmlformats.org/drawingml/2006/main">
+              <a:graphicData uri="http://schemas.openxmlformats.org/drawingml/2006/picture">
+                <pic:pic xmlns:pic="http://schemas.openxmlformats.org/drawingml/2006/picture">
+                  <pic:nvPicPr>
+                    <pic:cNvPr id="1" name=""/>
+                    <pic:cNvPicPr/>
+                  </pic:nvPicPr>
+                  <pic:blipFill>
+                    <a:blip r:embed="rId8"/>
+                    <a:stretch>
+                      <a:fillRect/>
+                    </a:stretch>
+                  </pic:blipFill>
+                  <pic:spPr>
+                    <a:xfrm>
+                      <a:off x="0" y="0"/>
+                      <a:ext cx="4276725" cy="3159760"/>
+                    </a:xfrm>
+                    <a:prstGeom prst="rect">
+                      <a:avLst/>
+                    </a:prstGeom>
+                  </pic:spPr>
+                </pic:pic>
+              </a:graphicData>
+            </a:graphic>
+            <wp14:sizeRelH relativeFrom="margin">
+              <wp14:pctWidth>0</wp14:pctWidth>
+            </wp14:sizeRelH>
+            <wp14:sizeRelV relativeFrom="margin">
+              <wp14:pctHeight>0</wp14:pctHeight>
+            </wp14:sizeRelV>
+          </wp:anchor>
+        </w:drawing>
+      </w:r>
+      <w:r>
+        <w:br w:type="page"/>
+      </w:r>
+    </w:p>
+    <w:p>
+      <w:pPr>
+        <w:rPr>
+          <w:noProof/>
+        </w:rPr>
+      </w:pPr>
+      <w:r>
+        <w:rPr>
+          <w:noProof/>
+        </w:rPr>
+        <w:lastRenderedPageBreak/>
+        <mc:AlternateContent>
+          <mc:Choice Requires="wps">
+            <w:drawing>
+              <wp:anchor distT="0" distB="0" distL="114300" distR="114300" simplePos="0" relativeHeight="251683840" behindDoc="1" locked="0" layoutInCell="1" allowOverlap="1" wp14:anchorId="705CA144" wp14:editId="7403B784">
+                <wp:simplePos x="0" y="0"/>
+                <wp:positionH relativeFrom="column">
+                  <wp:posOffset>390525</wp:posOffset>
+                </wp:positionH>
+                <wp:positionV relativeFrom="paragraph">
+                  <wp:posOffset>5259070</wp:posOffset>
+                </wp:positionV>
+                <wp:extent cx="4972050" cy="635"/>
+                <wp:effectExtent l="0" t="0" r="0" b="0"/>
+                <wp:wrapTight wrapText="bothSides">
+                  <wp:wrapPolygon edited="0">
+                    <wp:start x="0" y="0"/>
+                    <wp:lineTo x="0" y="21600"/>
+                    <wp:lineTo x="21600" y="21600"/>
+                    <wp:lineTo x="21600" y="0"/>
+                  </wp:wrapPolygon>
+                </wp:wrapTight>
+                <wp:docPr id="13" name="Text Box 13"/>
+                <wp:cNvGraphicFramePr/>
+                <a:graphic xmlns:a="http://schemas.openxmlformats.org/drawingml/2006/main">
+                  <a:graphicData uri="http://schemas.microsoft.com/office/word/2010/wordprocessingShape">
+                    <wps:wsp>
+                      <wps:cNvSpPr txBox="1"/>
+                      <wps:spPr>
+                        <a:xfrm>
+                          <a:off x="0" y="0"/>
+                          <a:ext cx="4972050" cy="635"/>
+                        </a:xfrm>
+                        <a:prstGeom prst="rect">
+                          <a:avLst/>
+                        </a:prstGeom>
+                        <a:solidFill>
+                          <a:prstClr val="white"/>
+                        </a:solidFill>
+                        <a:ln>
+                          <a:noFill/>
+                        </a:ln>
+                      </wps:spPr>
+                      <wps:txbx>
+                        <w:txbxContent>
+                          <w:p>
+                            <w:pPr>
+                              <w:pStyle w:val="Caption"/>
+                              <w:rPr>
+                                <w:noProof/>
+                              </w:rPr>
+                            </w:pPr>
+                            <w:r>
+                              <w:t>Figure 5: the method in world for setting up the agents at the start of the simulation or if the screen is resized.</w:t>
+                            </w:r>
+                          </w:p>
+                        </w:txbxContent>
+                      </wps:txbx>
+                      <wps:bodyPr rot="0" spcFirstLastPara="0" vertOverflow="overflow" horzOverflow="overflow" vert="horz" wrap="square" lIns="0" tIns="0" rIns="0" bIns="0" numCol="1" spcCol="0" rtlCol="0" fromWordArt="0" anchor="t" anchorCtr="0" forceAA="0" compatLnSpc="1">
+                        <a:prstTxWarp prst="textNoShape">
+                          <a:avLst/>
+                        </a:prstTxWarp>
+                        <a:spAutoFit/>
+                      </wps:bodyPr>
+                    </wps:wsp>
+                  </a:graphicData>
+                </a:graphic>
+              </wp:anchor>
+            </w:drawing>
+          </mc:Choice>
+          <mc:Fallback>
+            <w:pict>
+              <v:shape w14:anchorId="705CA144" id="Text Box 13" o:spid="_x0000_s1029" type="#_x0000_t202" style="position:absolute;left:0;text-align:left;margin-left:30.75pt;margin-top:414.1pt;width:391.5pt;height:.05pt;z-index:-251632640;visibility:visible;mso-wrap-style:square;mso-wrap-distance-left:9pt;mso-wrap-distance-top:0;mso-wrap-distance-right:9pt;mso-wrap-distance-bottom:0;mso-position-horizontal:absolute;mso-position-horizontal-relative:text;mso-position-vertical:absolute;mso-position-vertical-relative:text;v-text-anchor:top" o:gfxdata="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" stroked="f">
+                <v:textbox style="mso-fit-shape-to-text:t" inset="0,0,0,0">
+                  <w:txbxContent>
+                    <w:p>
+                      <w:pPr>
+                        <w:pStyle w:val="Caption"/>
+                        <w:rPr>
+                          <w:noProof/>
+                        </w:rPr>
+                      </w:pPr>
+                      <w:r>
+                        <w:t>Figure 5: the method in world for setting up the agents at the start of the simulation or if the screen is resized.</w:t>
+                      </w:r>
+                    </w:p>
+                  </w:txbxContent>
+                </v:textbox>
+                <w10:wrap type="tight"/>
+              </v:shape>
+            </w:pict>
+          </mc:Fallback>
+        </mc:AlternateContent>
+      </w:r>
+      <w:r>
+        <w:rPr>
+          <w:noProof/>
+        </w:rPr>
+        <w:drawing>
+          <wp:anchor distT="0" distB="0" distL="114300" distR="114300" simplePos="0" relativeHeight="251681792" behindDoc="0" locked="0" layoutInCell="1" allowOverlap="1" wp14:anchorId="10C2764A" wp14:editId="66E9CC4B">
+            <wp:simplePos x="0" y="0"/>
+            <wp:positionH relativeFrom="column">
+              <wp:posOffset>390525</wp:posOffset>
+            </wp:positionH>
+            <wp:positionV relativeFrom="paragraph">
+              <wp:posOffset>2571115</wp:posOffset>
+            </wp:positionV>
+            <wp:extent cx="4972050" cy="2630805"/>
+            <wp:effectExtent l="0" t="0" r="0" b="0"/>
+            <wp:wrapTight wrapText="bothSides">
+              <wp:wrapPolygon edited="0">
+                <wp:start x="0" y="0"/>
+                <wp:lineTo x="0" y="21428"/>
+                <wp:lineTo x="21517" y="21428"/>
+                <wp:lineTo x="21517" y="0"/>
+                <wp:lineTo x="0" y="0"/>
+              </wp:wrapPolygon>
+            </wp:wrapTight>
+            <wp:docPr id="12" name="Picture 12"/>
+            <wp:cNvGraphicFramePr>
+              <a:graphicFrameLocks xmlns:a="http://schemas.openxmlformats.org/drawingml/2006/main" noChangeAspect="1"/>
+            </wp:cNvGraphicFramePr>
+            <a:graphic xmlns:a="http://schemas.openxmlformats.org/drawingml/2006/main">
+              <a:graphicData uri="http://schemas.openxmlformats.org/drawingml/2006/picture">
+                <pic:pic xmlns:pic="http://schemas.openxmlformats.org/drawingml/2006/picture">
+                  <pic:nvPicPr>
+                    <pic:cNvPr id="1" name=""/>
+                    <pic:cNvPicPr/>
+                  </pic:nvPicPr>
+                  <pic:blipFill>
+                    <a:blip r:embed="rId9"/>
+                    <a:stretch>
+                      <a:fillRect/>
+                    </a:stretch>
+                  </pic:blipFill>
+                  <pic:spPr>
+                    <a:xfrm>
+                      <a:off x="0" y="0"/>
+                      <a:ext cx="4972050" cy="2630805"/>
+                    </a:xfrm>
+                    <a:prstGeom prst="rect">
+                      <a:avLst/>
+                    </a:prstGeom>
+                  </pic:spPr>
+                </pic:pic>
+              </a:graphicData>
+            </a:graphic>
+            <wp14:sizeRelH relativeFrom="margin">
+              <wp14:pctWidth>0</wp14:pctWidth>
+            </wp14:sizeRelH>
+            <wp14:sizeRelV relativeFrom="margin">
+              <wp14:pctHeight>0</wp14:pctHeight>
+            </wp14:sizeRelV>
+          </wp:anchor>
+        </w:drawing>
+      </w:r>
+      <w:r>
+        <w:rPr>
+          <w:noProof/>
+        </w:rPr>
+        <w:drawing>
+          <wp:anchor distT="0" distB="0" distL="114300" distR="114300" simplePos="0" relativeHeight="251665408" behindDoc="0" locked="0" layoutInCell="1" allowOverlap="1" wp14:anchorId="4E9A151F" wp14:editId="3977AEA7">
+            <wp:simplePos x="0" y="0"/>
+            <wp:positionH relativeFrom="column">
+              <wp:posOffset>90805</wp:posOffset>
+            </wp:positionH>
+            <wp:positionV relativeFrom="paragraph">
+              <wp:posOffset>0</wp:posOffset>
+            </wp:positionV>
+            <wp:extent cx="5563870" cy="1828800"/>
+            <wp:effectExtent l="0" t="0" r="0" b="0"/>
+            <wp:wrapTight wrapText="bothSides">
+              <wp:wrapPolygon edited="0">
+                <wp:start x="0" y="0"/>
+                <wp:lineTo x="0" y="21375"/>
+                <wp:lineTo x="21521" y="21375"/>
+                <wp:lineTo x="21521" y="0"/>
+                <wp:lineTo x="0" y="0"/>
+              </wp:wrapPolygon>
+            </wp:wrapTight>
+            <wp:docPr id="4" name="Picture 4"/>
+            <wp:cNvGraphicFramePr>
+              <a:graphicFrameLocks xmlns:a="http://schemas.openxmlformats.org/drawingml/2006/main" noChangeAspect="1"/>
+            </wp:cNvGraphicFramePr>
+            <a:graphic xmlns:a="http://schemas.openxmlformats.org/drawingml/2006/main">
+              <a:graphicData uri="http://schemas.openxmlformats.org/drawingml/2006/picture">
+                <pic:pic xmlns:pic="http://schemas.openxmlformats.org/drawingml/2006/picture">
+                  <pic:nvPicPr>
+                    <pic:cNvPr id="1" name=""/>
+                    <pic:cNvPicPr/>
+                  </pic:nvPicPr>
+                  <pic:blipFill rotWithShape="1">
+                    <a:blip r:embed="rId10"/>
+                    <a:srcRect r="47408"/>
+                    <a:stretch/>
+                  </pic:blipFill>
+                  <pic:spPr bwMode="auto">
+                    <a:xfrm>
+                      <a:off x="0" y="0"/>
+                      <a:ext cx="5563870" cy="1828800"/>
+                    </a:xfrm>
+                    <a:prstGeom prst="rect">
+                      <a:avLst/>
+                    </a:prstGeom>
+                    <a:ln>
+                      <a:noFill/>
+                    </a:ln>
+                    <a:extLst>
+                      <a:ext uri="{53640926-AAD7-44D8-BBD7-CCE9431645EC}">
+                        <a14:shadowObscured xmlns:a14="http://schemas.microsoft.com/office/drawing/2010/main"/>
+                      </a:ext>
+                    </a:extLst>
+                  </pic:spPr>
+                </pic:pic>
+              </a:graphicData>
+            </a:graphic>
+            <wp14:sizeRelH relativeFrom="margin">
+              <wp14:pctWidth>0</wp14:pctWidth>
+            </wp14:sizeRelH>
+            <wp14:sizeRelV relativeFrom="margin">
+              <wp14:pctHeight>0</wp14:pctHeight>
+            </wp14:sizeRelV>
+          </wp:anchor>
+        </w:drawing>
+      </w:r>
+      <w:r>
+        <w:rPr>
+          <w:noProof/>
+        </w:rPr>
+        <mc:AlternateContent>
+          <mc:Choice Requires="wps">
+            <w:drawing>
+              <wp:anchor distT="0" distB="0" distL="114300" distR="114300" simplePos="0" relativeHeight="251679744" behindDoc="1" locked="0" layoutInCell="1" allowOverlap="1" wp14:anchorId="35540EBD" wp14:editId="0B501EFF">
+                <wp:simplePos x="0" y="0"/>
+                <wp:positionH relativeFrom="column">
+                  <wp:posOffset>90805</wp:posOffset>
+                </wp:positionH>
+                <wp:positionV relativeFrom="paragraph">
+                  <wp:posOffset>1885950</wp:posOffset>
+                </wp:positionV>
+                <wp:extent cx="5563870" cy="635"/>
+                <wp:effectExtent l="0" t="0" r="0" b="0"/>
+                <wp:wrapTight wrapText="bothSides">
+                  <wp:wrapPolygon edited="0">
+                    <wp:start x="0" y="0"/>
+                    <wp:lineTo x="0" y="21600"/>
+                    <wp:lineTo x="21600" y="21600"/>
+                    <wp:lineTo x="21600" y="0"/>
+                  </wp:wrapPolygon>
+                </wp:wrapTight>
+                <wp:docPr id="11" name="Text Box 11"/>
+                <wp:cNvGraphicFramePr/>
+                <a:graphic xmlns:a="http://schemas.openxmlformats.org/drawingml/2006/main">
+                  <a:graphicData uri="http://schemas.microsoft.com/office/word/2010/wordprocessingShape">
+                    <wps:wsp>
+                      <wps:cNvSpPr txBox="1"/>
+                      <wps:spPr>
+                        <a:xfrm>
+                          <a:off x="0" y="0"/>
+                          <a:ext cx="5563870" cy="635"/>
+                        </a:xfrm>
+                        <a:prstGeom prst="rect">
+                          <a:avLst/>
+                        </a:prstGeom>
+                        <a:solidFill>
+                          <a:prstClr val="white"/>
+                        </a:solidFill>
+                        <a:ln>
+                          <a:noFill/>
+                        </a:ln>
+                      </wps:spPr>
+                      <wps:txbx>
+                        <w:txbxContent>
+                          <w:p>
+                            <w:pPr>
+                              <w:pStyle w:val="Caption"/>
+                              <w:rPr>
+                                <w:noProof/>
+                              </w:rPr>
+                            </w:pPr>
+                            <w:r>
+                              <w:t xml:space="preserve">Figure 4: code from </w:t>
+                            </w:r>
+                            <w:proofErr w:type="gramStart"/>
+                            <w:r>
+                              <w:t>world.render</w:t>
+                            </w:r>
+                            <w:proofErr w:type="gramEnd"/>
+                            <w:r>
+                              <w:t xml:space="preserve">() regarding the displaying of agent information on the screen. The cropped line of code, in full, is </w:t>
+                            </w:r>
+                            <w:proofErr w:type="gramStart"/>
+                            <w:r>
+                              <w:t xml:space="preserve">“ </w:t>
+                            </w:r>
+                            <w:proofErr w:type="spellStart"/>
+                            <w:r>
+                              <w:t>agent</w:t>
+                            </w:r>
+                            <w:proofErr w:type="gramEnd"/>
+                            <w:r>
+                              <w:t>_status</w:t>
+                            </w:r>
+                            <w:proofErr w:type="spellEnd"/>
+                            <w:r>
+                              <w:t xml:space="preserve"> = 'Soldier Status: ' + </w:t>
+                            </w:r>
+                            <w:proofErr w:type="spellStart"/>
+                            <w:r>
+                              <w:t>self.shooter.movement_mode</w:t>
+                            </w:r>
+                            <w:proofErr w:type="spellEnd"/>
+                            <w:r>
+                              <w:t xml:space="preserve"> + ', ' + </w:t>
+                            </w:r>
+                            <w:proofErr w:type="spellStart"/>
+                            <w:r>
+                              <w:t>self.shooter.combat_mode</w:t>
+                            </w:r>
+                            <w:proofErr w:type="spellEnd"/>
+                            <w:r>
+                              <w:t xml:space="preserve"> + '. Soldier Weapon: ' + </w:t>
+                            </w:r>
+                            <w:proofErr w:type="spellStart"/>
+                            <w:proofErr w:type="gramStart"/>
+                            <w:r>
+                              <w:t>self.shooter</w:t>
+                            </w:r>
+                            <w:proofErr w:type="gramEnd"/>
+                            <w:r>
+                              <w:t>.weapon</w:t>
+                            </w:r>
+                            <w:proofErr w:type="spellEnd"/>
+                            <w:r>
+                              <w:t xml:space="preserve"> + ', ' + str(</w:t>
+                            </w:r>
+                            <w:proofErr w:type="spellStart"/>
+                            <w:r>
+                              <w:t>self.shooter.rounds_left_in_magazine</w:t>
+                            </w:r>
+                            <w:proofErr w:type="spellEnd"/>
+                            <w:r>
+                              <w:t>) + '/' + str(</w:t>
+                            </w:r>
+                            <w:proofErr w:type="spellStart"/>
+                            <w:r>
+                              <w:t>self.shooter.magazine_size</w:t>
+                            </w:r>
+                            <w:proofErr w:type="spellEnd"/>
+                            <w:r>
+                              <w:t>) + '. '</w:t>
+                            </w:r>
+                            <w:r>
+                              <w:t xml:space="preserve"> ”</w:t>
+                            </w:r>
+                          </w:p>
+                        </w:txbxContent>
+                      </wps:txbx>
+                      <wps:bodyPr rot="0" spcFirstLastPara="0" vertOverflow="overflow" horzOverflow="overflow" vert="horz" wrap="square" lIns="0" tIns="0" rIns="0" bIns="0" numCol="1" spcCol="0" rtlCol="0" fromWordArt="0" anchor="t" anchorCtr="0" forceAA="0" compatLnSpc="1">
+                        <a:prstTxWarp prst="textNoShape">
+                          <a:avLst/>
+                        </a:prstTxWarp>
+                        <a:spAutoFit/>
+                      </wps:bodyPr>
+                    </wps:wsp>
+                  </a:graphicData>
+                </a:graphic>
+              </wp:anchor>
+            </w:drawing>
+          </mc:Choice>
+          <mc:Fallback>
+            <w:pict>
+              <v:shape w14:anchorId="35540EBD" id="Text Box 11" o:spid="_x0000_s1030" type="#_x0000_t202" style="position:absolute;left:0;text-align:left;margin-left:7.15pt;margin-top:148.5pt;width:438.1pt;height:.05pt;z-index:-251636736;visibility:visible;mso-wrap-style:square;mso-wrap-distance-left:9pt;mso-wrap-distance-top:0;mso-wrap-distance-right:9pt;mso-wrap-distance-bottom:0;mso-position-horizontal:absolute;mso-position-horizontal-relative:text;mso-position-vertical:absolute;mso-position-vertical-relative:text;v-text-anchor:top" o:gfxdata="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" stroked="f">
+                <v:textbox style="mso-fit-shape-to-text:t" inset="0,0,0,0">
+                  <w:txbxContent>
+                    <w:p>
+                      <w:pPr>
+                        <w:pStyle w:val="Caption"/>
+                        <w:rPr>
+                          <w:noProof/>
+                        </w:rPr>
+                      </w:pPr>
+                      <w:r>
+                        <w:t xml:space="preserve">Figure 4: code from </w:t>
+                      </w:r>
+                      <w:proofErr w:type="gramStart"/>
+                      <w:r>
+                        <w:t>world.render</w:t>
+                      </w:r>
+                      <w:proofErr w:type="gramEnd"/>
+                      <w:r>
+                        <w:t xml:space="preserve">() regarding the displaying of agent information on the screen. The cropped line of code, in full, is </w:t>
+                      </w:r>
+                      <w:proofErr w:type="gramStart"/>
+                      <w:r>
+                        <w:t xml:space="preserve">“ </w:t>
+                      </w:r>
+                      <w:proofErr w:type="spellStart"/>
+                      <w:r>
+                        <w:t>agent</w:t>
+                      </w:r>
+                      <w:proofErr w:type="gramEnd"/>
+                      <w:r>
+                        <w:t>_status</w:t>
+                      </w:r>
+                      <w:proofErr w:type="spellEnd"/>
+                      <w:r>
+                        <w:t xml:space="preserve"> = 'Soldier Status: ' + </w:t>
+                      </w:r>
+                      <w:proofErr w:type="spellStart"/>
+                      <w:r>
+                        <w:t>self.shooter.movement_mode</w:t>
+                      </w:r>
+                      <w:proofErr w:type="spellEnd"/>
+                      <w:r>
+                        <w:t xml:space="preserve"> + ', ' + </w:t>
+                      </w:r>
+                      <w:proofErr w:type="spellStart"/>
+                      <w:r>
+                        <w:t>self.shooter.combat_mode</w:t>
+                      </w:r>
+                      <w:proofErr w:type="spellEnd"/>
+                      <w:r>
+                        <w:t xml:space="preserve"> + '. Soldier Weapon: ' + </w:t>
+                      </w:r>
+                      <w:proofErr w:type="spellStart"/>
+                      <w:proofErr w:type="gramStart"/>
+                      <w:r>
+                        <w:t>self.shooter</w:t>
+                      </w:r>
+                      <w:proofErr w:type="gramEnd"/>
+                      <w:r>
+                        <w:t>.weapon</w:t>
+                      </w:r>
+                      <w:proofErr w:type="spellEnd"/>
+                      <w:r>
+                        <w:t xml:space="preserve"> + ', ' + str(</w:t>
+                      </w:r>
+                      <w:proofErr w:type="spellStart"/>
+                      <w:r>
+                        <w:t>self.shooter.rounds_left_in_magazine</w:t>
+                      </w:r>
+                      <w:proofErr w:type="spellEnd"/>
+                      <w:r>
+                        <w:t>) + '/' + str(</w:t>
+                      </w:r>
+                      <w:proofErr w:type="spellStart"/>
+                      <w:r>
+                        <w:t>self.shooter.magazine_size</w:t>
+                      </w:r>
+                      <w:proofErr w:type="spellEnd"/>
+                      <w:r>
+                        <w:t>) + '. '</w:t>
+                      </w:r>
+                      <w:r>
+                        <w:t xml:space="preserve"> ”</w:t>
+                      </w:r>
+                    </w:p>
+                  </w:txbxContent>
+                </v:textbox>
+                <w10:wrap type="tight"/>
+              </v:shape>
+            </w:pict>
+          </mc:Fallback>
+        </mc:AlternateContent>
+      </w:r>
+    </w:p>
+    <w:p>
+      <w:r>
+        <w:rPr>
+          <w:noProof/>
+        </w:rPr>
+        <mc:AlternateContent>
+          <mc:Choice Requires="wps">
+            <w:drawing>
+              <wp:anchor distT="0" distB="0" distL="114300" distR="114300" simplePos="0" relativeHeight="251685888" behindDoc="1" locked="0" layoutInCell="1" allowOverlap="1" wp14:anchorId="4A5AEAF9" wp14:editId="2325BABA">
+                <wp:simplePos x="0" y="0"/>
+                <wp:positionH relativeFrom="column">
+                  <wp:posOffset>447675</wp:posOffset>
+                </wp:positionH>
+                <wp:positionV relativeFrom="paragraph">
+                  <wp:posOffset>5272405</wp:posOffset>
+                </wp:positionV>
+                <wp:extent cx="4752975" cy="635"/>
+                <wp:effectExtent l="0" t="0" r="0" b="0"/>
+                <wp:wrapTight wrapText="bothSides">
+                  <wp:wrapPolygon edited="0">
+                    <wp:start x="0" y="0"/>
+                    <wp:lineTo x="0" y="21600"/>
+                    <wp:lineTo x="21600" y="21600"/>
+                    <wp:lineTo x="21600" y="0"/>
+                  </wp:wrapPolygon>
+                </wp:wrapTight>
+                <wp:docPr id="14" name="Text Box 14"/>
+                <wp:cNvGraphicFramePr/>
+                <a:graphic xmlns:a="http://schemas.openxmlformats.org/drawingml/2006/main">
+                  <a:graphicData uri="http://schemas.microsoft.com/office/word/2010/wordprocessingShape">
+                    <wps:wsp>
+                      <wps:cNvSpPr txBox="1"/>
+                      <wps:spPr>
+                        <a:xfrm>
+                          <a:off x="0" y="0"/>
+                          <a:ext cx="4752975" cy="635"/>
+                        </a:xfrm>
+                        <a:prstGeom prst="rect">
+                          <a:avLst/>
+                        </a:prstGeom>
+                        <a:solidFill>
+                          <a:prstClr val="white"/>
+                        </a:solidFill>
+                        <a:ln>
+                          <a:noFill/>
+                        </a:ln>
+                      </wps:spPr>
+                      <wps:txbx>
+                        <w:txbxContent>
+                          <w:p>
+                            <w:pPr>
+                              <w:pStyle w:val="Caption"/>
+                              <w:rPr>
+                                <w:noProof/>
+                              </w:rPr>
+                            </w:pPr>
+                            <w:r>
+                              <w:t xml:space="preserve">Figure 6: inputs from </w:t>
+                            </w:r>
+                            <w:proofErr w:type="spellStart"/>
+                            <w:proofErr w:type="gramStart"/>
+                            <w:r>
+                              <w:t>main.on</w:t>
+                            </w:r>
+                            <w:proofErr w:type="gramEnd"/>
+                            <w:r>
+                              <w:t>_key_press</w:t>
+                            </w:r>
+                            <w:proofErr w:type="spellEnd"/>
+                            <w:r>
+                              <w:t>() for respawning agents and scrolling through the soldier’s weapons.</w:t>
+                            </w:r>
+                          </w:p>
+                        </w:txbxContent>
+                      </wps:txbx>
+                      <wps:bodyPr rot="0" spcFirstLastPara="0" vertOverflow="overflow" horzOverflow="overflow" vert="horz" wrap="square" lIns="0" tIns="0" rIns="0" bIns="0" numCol="1" spcCol="0" rtlCol="0" fromWordArt="0" anchor="t" anchorCtr="0" forceAA="0" compatLnSpc="1">
+                        <a:prstTxWarp prst="textNoShape">
+                          <a:avLst/>
+                        </a:prstTxWarp>
+                        <a:spAutoFit/>
+                      </wps:bodyPr>
+                    </wps:wsp>
+                  </a:graphicData>
+                </a:graphic>
+              </wp:anchor>
+            </w:drawing>
+          </mc:Choice>
+          <mc:Fallback>
+            <w:pict>
+              <v:shape w14:anchorId="4A5AEAF9" id="Text Box 14" o:spid="_x0000_s1031" type="#_x0000_t202" style="position:absolute;left:0;text-align:left;margin-left:35.25pt;margin-top:415.15pt;width:374.25pt;height:.05pt;z-index:-251630592;visibility:visible;mso-wrap-style:square;mso-wrap-distance-left:9pt;mso-wrap-distance-top:0;mso-wrap-distance-right:9pt;mso-wrap-distance-bottom:0;mso-position-horizontal:absolute;mso-position-horizontal-relative:text;mso-position-vertical:absolute;mso-position-vertical-relative:text;v-text-anchor:top" o:gfxdata="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" stroked="f">
+                <v:textbox style="mso-fit-shape-to-text:t" inset="0,0,0,0">
+                  <w:txbxContent>
+                    <w:p>
+                      <w:pPr>
+                        <w:pStyle w:val="Caption"/>
+                        <w:rPr>
+                          <w:noProof/>
+                        </w:rPr>
+                      </w:pPr>
+                      <w:r>
+                        <w:t xml:space="preserve">Figure 6: inputs from </w:t>
+                      </w:r>
+                      <w:proofErr w:type="spellStart"/>
+                      <w:proofErr w:type="gramStart"/>
+                      <w:r>
+                        <w:t>main.on</w:t>
+                      </w:r>
+                      <w:proofErr w:type="gramEnd"/>
+                      <w:r>
+                        <w:t>_key_press</w:t>
+                      </w:r>
+                      <w:proofErr w:type="spellEnd"/>
+                      <w:r>
+                        <w:t>() for respawning agents and scrolling through the soldier’s weapons.</w:t>
+                      </w:r>
+                    </w:p>
+                  </w:txbxContent>
+                </v:textbox>
+                <w10:wrap type="tight"/>
+              </v:shape>
+            </w:pict>
+          </mc:Fallback>
+        </mc:AlternateContent>
+      </w:r>
+      <w:r>
+        <w:rPr>
+          <w:noProof/>
+        </w:rPr>
+        <w:drawing>
+          <wp:anchor distT="0" distB="0" distL="114300" distR="114300" simplePos="0" relativeHeight="251663360" behindDoc="0" locked="0" layoutInCell="1" allowOverlap="1" wp14:anchorId="6AD15A60" wp14:editId="3500CD58">
+            <wp:simplePos x="0" y="0"/>
+            <wp:positionH relativeFrom="column">
+              <wp:posOffset>447675</wp:posOffset>
+            </wp:positionH>
+            <wp:positionV relativeFrom="paragraph">
+              <wp:posOffset>2859405</wp:posOffset>
+            </wp:positionV>
+            <wp:extent cx="4752975" cy="2355850"/>
+            <wp:effectExtent l="0" t="0" r="9525" b="6350"/>
+            <wp:wrapTight wrapText="bothSides">
+              <wp:wrapPolygon edited="0">
+                <wp:start x="0" y="0"/>
+                <wp:lineTo x="0" y="21484"/>
+                <wp:lineTo x="21557" y="21484"/>
+                <wp:lineTo x="21557" y="0"/>
+                <wp:lineTo x="0" y="0"/>
+              </wp:wrapPolygon>
+            </wp:wrapTight>
+            <wp:docPr id="3" name="Picture 3"/>
+            <wp:cNvGraphicFramePr>
+              <a:graphicFrameLocks xmlns:a="http://schemas.openxmlformats.org/drawingml/2006/main" noChangeAspect="1"/>
+            </wp:cNvGraphicFramePr>
+            <a:graphic xmlns:a="http://schemas.openxmlformats.org/drawingml/2006/main">
+              <a:graphicData uri="http://schemas.openxmlformats.org/drawingml/2006/picture">
+                <pic:pic xmlns:pic="http://schemas.openxmlformats.org/drawingml/2006/picture">
+                  <pic:nvPicPr>
+                    <pic:cNvPr id="1" name=""/>
+                    <pic:cNvPicPr/>
+                  </pic:nvPicPr>
+                  <pic:blipFill>
+                    <a:blip r:embed="rId11"/>
+                    <a:stretch>
+                      <a:fillRect/>
+                    </a:stretch>
+                  </pic:blipFill>
+                  <pic:spPr>
+                    <a:xfrm>
+                      <a:off x="0" y="0"/>
+                      <a:ext cx="4752975" cy="2355850"/>
+                    </a:xfrm>
+                    <a:prstGeom prst="rect">
+                      <a:avLst/>
+                    </a:prstGeom>
+                  </pic:spPr>
+                </pic:pic>
+              </a:graphicData>
+            </a:graphic>
+            <wp14:sizeRelH relativeFrom="margin">
+              <wp14:pctWidth>0</wp14:pctWidth>
+            </wp14:sizeRelH>
+            <wp14:sizeRelV relativeFrom="margin">
+              <wp14:pctHeight>0</wp14:pctHeight>
+            </wp14:sizeRelV>
+          </wp:anchor>
+        </w:drawing>
+      </w:r>
+      <w:r>
+        <w:rPr>
+          <w:noProof/>
+        </w:rPr>
+        <w:t xml:space="preserve"> </w:t>
+      </w:r>
+      <w:r>
+        <w:br w:type="page"/>
+      </w:r>
+    </w:p>
+    <w:p>
+      <w:pPr>
+        <w:pStyle w:val="Heading1"/>
+      </w:pPr>
+      <w:r>
+        <w:rPr>
+          <w:noProof/>
+        </w:rPr>
+        <w:lastRenderedPageBreak/>
+        <mc:AlternateContent>
+          <mc:Choice Requires="wps">
+            <w:drawing>
+              <wp:anchor distT="0" distB="0" distL="114300" distR="114300" simplePos="0" relativeHeight="251661312" behindDoc="1" locked="0" layoutInCell="1" allowOverlap="1" wp14:anchorId="784A98C4" wp14:editId="54F03549">
+                <wp:simplePos x="0" y="0"/>
+                <wp:positionH relativeFrom="column">
+                  <wp:posOffset>0</wp:posOffset>
+                </wp:positionH>
+                <wp:positionV relativeFrom="paragraph">
+                  <wp:posOffset>3411855</wp:posOffset>
+                </wp:positionV>
+                <wp:extent cx="5731510" cy="635"/>
+                <wp:effectExtent l="0" t="0" r="0" b="0"/>
+                <wp:wrapTight wrapText="bothSides">
+                  <wp:wrapPolygon edited="0">
+                    <wp:start x="0" y="0"/>
+                    <wp:lineTo x="0" y="21600"/>
+                    <wp:lineTo x="21600" y="21600"/>
+                    <wp:lineTo x="21600" y="0"/>
+                  </wp:wrapPolygon>
+                </wp:wrapTight>
+                <wp:docPr id="2" name="Text Box 2"/>
+                <wp:cNvGraphicFramePr/>
+                <a:graphic xmlns:a="http://schemas.openxmlformats.org/drawingml/2006/main">
+                  <a:graphicData uri="http://schemas.microsoft.com/office/word/2010/wordprocessingShape">
+                    <wps:wsp>
+                      <wps:cNvSpPr txBox="1"/>
+                      <wps:spPr>
+                        <a:xfrm>
+                          <a:off x="0" y="0"/>
+                          <a:ext cx="5731510" cy="635"/>
+                        </a:xfrm>
+                        <a:prstGeom prst="rect">
+                          <a:avLst/>
+                        </a:prstGeom>
+                        <a:solidFill>
+                          <a:prstClr val="white"/>
+                        </a:solidFill>
+                        <a:ln>
+                          <a:noFill/>
+                        </a:ln>
+                      </wps:spPr>
+                      <wps:txbx>
+                        <w:txbxContent>
+                          <w:p>
+                            <w:pPr>
+                              <w:pStyle w:val="Caption"/>
+                              <w:rPr>
+                                <w:noProof/>
+                              </w:rPr>
+                            </w:pPr>
+                            <w:r>
+                              <w:t xml:space="preserve">Figure </w:t>
+                            </w:r>
+                            <w:r>
+                              <w:t>7</w:t>
+                            </w:r>
+                            <w:r>
+                              <w:t>: The soldier is attacking the target, shooting it with its hand gun.</w:t>
+                            </w:r>
+                          </w:p>
+                        </w:txbxContent>
+                      </wps:txbx>
+                      <wps:bodyPr rot="0" spcFirstLastPara="0" vertOverflow="overflow" horzOverflow="overflow" vert="horz" wrap="square" lIns="0" tIns="0" rIns="0" bIns="0" numCol="1" spcCol="0" rtlCol="0" fromWordArt="0" anchor="t" anchorCtr="0" forceAA="0" compatLnSpc="1">
+                        <a:prstTxWarp prst="textNoShape">
+                          <a:avLst/>
+                        </a:prstTxWarp>
+                        <a:spAutoFit/>
+                      </wps:bodyPr>
+                    </wps:wsp>
+                  </a:graphicData>
+                </a:graphic>
+              </wp:anchor>
+            </w:drawing>
+          </mc:Choice>
+          <mc:Fallback>
+            <w:pict>
+              <v:shape w14:anchorId="784A98C4" id="Text Box 2" o:spid="_x0000_s1032" type="#_x0000_t202" style="position:absolute;left:0;text-align:left;margin-left:0;margin-top:268.65pt;width:451.3pt;height:.05pt;z-index:-251655168;visibility:visible;mso-wrap-style:square;mso-wrap-distance-left:9pt;mso-wrap-distance-top:0;mso-wrap-distance-right:9pt;mso-wrap-distance-bottom:0;mso-position-horizontal:absolute;mso-position-horizontal-relative:text;mso-position-vertical:absolute;mso-position-vertical-relative:text;v-text-anchor:top" o:gfxdata="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" stroked="f">
+                <v:textbox style="mso-fit-shape-to-text:t" inset="0,0,0,0">
+                  <w:txbxContent>
+                    <w:p>
+                      <w:pPr>
+                        <w:pStyle w:val="Caption"/>
+                        <w:rPr>
+                          <w:noProof/>
+                        </w:rPr>
+                      </w:pPr>
+                      <w:r>
+                        <w:t xml:space="preserve">Figure </w:t>
+                      </w:r>
+                      <w:r>
+                        <w:t>7</w:t>
+                      </w:r>
+                      <w:r>
+                        <w:t>: The soldier is attacking the target, shooting it with its hand gun.</w:t>
+                      </w:r>
+                    </w:p>
+                  </w:txbxContent>
+                </v:textbox>
+                <w10:wrap type="tight"/>
+              </v:shape>
+            </w:pict>
+          </mc:Fallback>
+        </mc:AlternateContent>
+      </w:r>
+      <w:r>
+        <w:rPr>
+          <w:noProof/>
+        </w:rPr>
+        <w:drawing>
+          <wp:anchor distT="0" distB="0" distL="114300" distR="114300" simplePos="0" relativeHeight="251659264" behindDoc="0" locked="0" layoutInCell="1" allowOverlap="1" wp14:anchorId="40367E91" wp14:editId="6726F5E2">
+            <wp:simplePos x="0" y="0"/>
+            <wp:positionH relativeFrom="column">
+              <wp:posOffset>0</wp:posOffset>
+            </wp:positionH>
+            <wp:positionV relativeFrom="paragraph">
+              <wp:posOffset>316865</wp:posOffset>
+            </wp:positionV>
+            <wp:extent cx="5731510" cy="3037840"/>
+            <wp:effectExtent l="0" t="0" r="2540" b="0"/>
+            <wp:wrapTight wrapText="bothSides">
+              <wp:wrapPolygon edited="0">
+                <wp:start x="0" y="0"/>
+                <wp:lineTo x="0" y="21401"/>
+                <wp:lineTo x="21538" y="21401"/>
+                <wp:lineTo x="21538" y="0"/>
+                <wp:lineTo x="0" y="0"/>
+              </wp:wrapPolygon>
+            </wp:wrapTight>
+            <wp:docPr id="1" name="Picture 1"/>
+            <wp:cNvGraphicFramePr>
+              <a:graphicFrameLocks xmlns:a="http://schemas.openxmlformats.org/drawingml/2006/main" noChangeAspect="1"/>
+            </wp:cNvGraphicFramePr>
+            <a:graphic xmlns:a="http://schemas.openxmlformats.org/drawingml/2006/main">
+              <a:graphicData uri="http://schemas.openxmlformats.org/drawingml/2006/picture">
+                <pic:pic xmlns:pic="http://schemas.openxmlformats.org/drawingml/2006/picture">
+                  <pic:nvPicPr>
+                    <pic:cNvPr id="1" name=""/>
+                    <pic:cNvPicPr/>
+                  </pic:nvPicPr>
+                  <pic:blipFill rotWithShape="1">
+                    <a:blip r:embed="rId12"/>
+                    <a:srcRect t="2147"/>
+                    <a:stretch/>
+                  </pic:blipFill>
+                  <pic:spPr bwMode="auto">
+                    <a:xfrm>
+                      <a:off x="0" y="0"/>
+                      <a:ext cx="5731510" cy="3037840"/>
+                    </a:xfrm>
+                    <a:prstGeom prst="rect">
+                      <a:avLst/>
+                    </a:prstGeom>
+                    <a:ln>
+                      <a:noFill/>
+                    </a:ln>
+                    <a:extLst>
+                      <a:ext uri="{53640926-AAD7-44D8-BBD7-CCE9431645EC}">
+                        <a14:shadowObscured xmlns:a14="http://schemas.microsoft.com/office/drawing/2010/main"/>
+                      </a:ext>
+                    </a:extLst>
+                  </pic:spPr>
+                </pic:pic>
+              </a:graphicData>
+            </a:graphic>
+            <wp14:sizeRelV relativeFrom="margin">
+              <wp14:pctHeight>0</wp14:pctHeight>
+            </wp14:sizeRelV>
+          </wp:anchor>
+        </w:drawing>
+      </w:r>
+      <w:r>
+        <w:t>In-</w:t>
+      </w:r>
+      <w:r>
+        <w:t>Simulation</w:t>
+      </w:r>
+      <w:r>
+        <w:t xml:space="preserve"> Screenshot</w:t>
+      </w:r>
+      <w:r>
+        <w:t>s</w:t>
+      </w:r>
+    </w:p>
+    <w:p>
+      <w:pPr>
+        <w:pStyle w:val="Heading1"/>
+      </w:pPr>
+      <w:r>
+        <w:t xml:space="preserve">What </w:t>
+      </w:r>
+      <w:r>
+        <w:t>I</w:t>
+      </w:r>
+      <w:r>
+        <w:t xml:space="preserve"> Found Out</w:t>
       </w:r>
     </w:p>
     <w:p>
@@ -392,77 +2047,153 @@
         </w:numPr>
       </w:pPr>
       <w:r>
-        <w:t>Escape: exit the game.</w:t>
+        <w:t>The soldier’s</w:t>
+      </w:r>
+      <w:r>
+        <w:t xml:space="preserve"> field of view needs to be large enough to be meaningful</w:t>
+      </w:r>
+      <w:r>
+        <w:t xml:space="preserve"> and realistic</w:t>
+      </w:r>
+      <w:r>
+        <w:t>, not</w:t>
+      </w:r>
+      <w:r>
+        <w:t xml:space="preserve"> being</w:t>
+      </w:r>
+      <w:r>
+        <w:t xml:space="preserve"> so narrow that it can’t spot targets right in front of itself.</w:t>
       </w:r>
       <w:r>
         <w:t xml:space="preserve"> </w:t>
       </w:r>
-    </w:p>
-    <w:p>
-      <w:r>
-        <w:br w:type="page"/>
-      </w:r>
-    </w:p>
-    <w:p>
-      <w:pPr>
-        <w:pStyle w:val="Heading1"/>
-      </w:pPr>
-      <w:r>
-        <w:rPr>
-          <w:noProof/>
-        </w:rPr>
-        <w:lastRenderedPageBreak/>
+      <w:r>
+        <w:t>It also</w:t>
+      </w:r>
+      <w:r>
+        <w:t xml:space="preserve"> needs to be able to detect intrusion anywhere within its boundaries, and not have gaps</w:t>
+      </w:r>
+      <w:r>
+        <w:t xml:space="preserve"> where an intruder is clearly within its field of view, but it still can’t see it.</w:t>
+      </w:r>
+    </w:p>
+    <w:p>
+      <w:pPr>
+        <w:pStyle w:val="ListParagraph"/>
+        <w:numPr>
+          <w:ilvl w:val="0"/>
+          <w:numId w:val="1"/>
+        </w:numPr>
+      </w:pPr>
+      <w:r>
+        <w:t xml:space="preserve">When </w:t>
+      </w:r>
+      <w:r>
+        <w:t xml:space="preserve">referencing </w:t>
+      </w:r>
+      <w:r>
+        <w:t xml:space="preserve">the </w:t>
+      </w:r>
+      <w:r>
+        <w:t xml:space="preserve">attributes of a single, specific agent (e.g. agent’s </w:t>
+      </w:r>
+      <w:proofErr w:type="spellStart"/>
+      <w:proofErr w:type="gramStart"/>
+      <w:r>
+        <w:t>self.world</w:t>
+      </w:r>
+      <w:proofErr w:type="gramEnd"/>
+      <w:r>
+        <w:t>.shooter</w:t>
+      </w:r>
+      <w:proofErr w:type="spellEnd"/>
+      <w:r>
+        <w:t xml:space="preserve"> or </w:t>
+      </w:r>
+      <w:proofErr w:type="spellStart"/>
+      <w:r>
+        <w:t>self.world.target</w:t>
+      </w:r>
+      <w:proofErr w:type="spellEnd"/>
+      <w:r>
+        <w:t xml:space="preserve">), </w:t>
+      </w:r>
+      <w:r>
+        <w:t xml:space="preserve">one </w:t>
+      </w:r>
+      <w:r>
+        <w:t>need</w:t>
+      </w:r>
+      <w:r>
+        <w:t>s</w:t>
+      </w:r>
+      <w:r>
+        <w:t xml:space="preserve"> to accommodate </w:t>
+      </w:r>
+      <w:r>
+        <w:t>cases where</w:t>
+      </w:r>
+      <w:r>
+        <w:t xml:space="preserve"> s</w:t>
+      </w:r>
+      <w:proofErr w:type="spellStart"/>
+      <w:r>
+        <w:t>elf.world.shooter</w:t>
+      </w:r>
+      <w:proofErr w:type="spellEnd"/>
+      <w:r>
+        <w:t xml:space="preserve"> or </w:t>
+      </w:r>
+      <w:proofErr w:type="spellStart"/>
+      <w:r>
+        <w:t>self.world.target</w:t>
+      </w:r>
+      <w:proofErr w:type="spellEnd"/>
+      <w:r>
         <w:t xml:space="preserve"> </w:t>
       </w:r>
       <w:r>
-        <w:t>Code Snippets</w:t>
-      </w:r>
-    </w:p>
-    <w:p>
-      <w:r>
-        <w:rPr>
-          <w:noProof/>
-        </w:rPr>
-        <w:t xml:space="preserve">   </w:t>
-      </w:r>
-      <w:r>
-        <w:br w:type="page"/>
-      </w:r>
-    </w:p>
-    <w:p>
-      <w:pPr>
-        <w:pStyle w:val="Heading1"/>
-      </w:pPr>
-      <w:r>
-        <w:lastRenderedPageBreak/>
-        <w:t>In-</w:t>
-      </w:r>
-      <w:r>
-        <w:t>Simulation</w:t>
-      </w:r>
-      <w:r>
-        <w:t xml:space="preserve"> Screenshot</w:t>
-      </w:r>
-      <w:r>
-        <w:t>s</w:t>
-      </w:r>
-    </w:p>
-    <w:p/>
-    <w:p>
-      <w:pPr>
-        <w:pStyle w:val="Heading1"/>
-      </w:pPr>
-      <w:r>
-        <w:t xml:space="preserve">What </w:t>
-      </w:r>
-      <w:r>
-        <w:t>I</w:t>
-      </w:r>
-      <w:r>
-        <w:t xml:space="preserve"> Found Out</w:t>
-      </w:r>
-    </w:p>
-    <w:p/>
+        <w:t>has been destroyed and</w:t>
+      </w:r>
+      <w:r>
+        <w:t xml:space="preserve"> set to None</w:t>
+      </w:r>
+      <w:r>
+        <w:t>,</w:t>
+      </w:r>
+      <w:r>
+        <w:t xml:space="preserve"> </w:t>
+      </w:r>
+      <w:r>
+        <w:t xml:space="preserve">thereby rendering </w:t>
+      </w:r>
+      <w:r>
+        <w:t>any attributes required of those agents unavailable to be accessed</w:t>
+      </w:r>
+      <w:r>
+        <w:t>.</w:t>
+      </w:r>
+    </w:p>
+    <w:p>
+      <w:pPr>
+        <w:pStyle w:val="ListParagraph"/>
+        <w:numPr>
+          <w:ilvl w:val="0"/>
+          <w:numId w:val="1"/>
+        </w:numPr>
+      </w:pPr>
+      <w:r>
+        <w:t xml:space="preserve">Cooldown times between shots and reload times need to be </w:t>
+      </w:r>
+      <w:r>
+        <w:t>separate variables, and be handled differently and separately</w:t>
+      </w:r>
+      <w:bookmarkStart w:id="0" w:name="_GoBack"/>
+      <w:bookmarkEnd w:id="0"/>
+      <w:r>
+        <w:t>.</w:t>
+      </w:r>
+    </w:p>
     <w:sectPr>
       <w:pgSz w:w="11906" w:h="16838"/>
       <w:pgMar w:top="1440" w:right="1440" w:bottom="1440" w:left="1440" w:header="708" w:footer="708" w:gutter="0"/>
@@ -1591,7 +3322,7 @@
 </file>
 
 <file path=customXml/itemProps1.xml><?xml version="1.0" encoding="utf-8"?>
-<ds:datastoreItem xmlns:ds="http://schemas.openxmlformats.org/officeDocument/2006/customXml" ds:itemID="{F7A364BF-6D74-42BE-B1E3-31239DEABE67}">
+<ds:datastoreItem xmlns:ds="http://schemas.openxmlformats.org/officeDocument/2006/customXml" ds:itemID="{4A148162-94A6-4C1F-B80F-BDB3BE923BED}">
   <ds:schemaRefs>
     <ds:schemaRef ds:uri="http://schemas.openxmlformats.org/officeDocument/2006/bibliography"/>
   </ds:schemaRefs>

</xml_diff>